<commit_message>
Changed the Iron Man doc
</commit_message>
<xml_diff>
--- a/Sentiment Analysis of Iron Man/Iron Man.docx
+++ b/Sentiment Analysis of Iron Man/Iron Man.docx
@@ -114,6 +114,7 @@
         <w:jc w:val="both"/>
         <w:rPr>
           <w:rFonts w:asciiTheme="majorHAnsi" w:hAnsiTheme="majorHAnsi" w:cstheme="majorHAnsi"/>
+          <w:noProof/>
           <w:sz w:val="20"/>
           <w:szCs w:val="20"/>
         </w:rPr>
@@ -131,14 +132,16 @@
       </w:pPr>
       <w:r>
         <w:rPr>
-          <w:rFonts w:cstheme="minorHAnsi"/>
+          <w:rFonts w:asciiTheme="majorHAnsi" w:hAnsiTheme="majorHAnsi" w:cstheme="majorHAnsi"/>
           <w:noProof/>
+          <w:sz w:val="20"/>
+          <w:szCs w:val="20"/>
         </w:rPr>
         <w:drawing>
-          <wp:inline distT="0" distB="0" distL="0" distR="0" wp14:anchorId="17A731E5" wp14:editId="0431EF6B">
-            <wp:extent cx="4508500" cy="2844498"/>
-            <wp:effectExtent l="0" t="0" r="6350" b="0"/>
-            <wp:docPr id="1" name="Picture 1"/>
+          <wp:inline distT="0" distB="0" distL="0" distR="0" wp14:anchorId="0D5458EF" wp14:editId="0C209497">
+            <wp:extent cx="4099107" cy="2584450"/>
+            <wp:effectExtent l="0" t="0" r="0" b="6350"/>
+            <wp:docPr id="2" name="Picture 2" descr="A screenshot of a social media post&#10;&#10;Description automatically generated"/>
             <wp:cNvGraphicFramePr>
               <a:graphicFrameLocks xmlns:a="http://schemas.openxmlformats.org/drawingml/2006/main" noChangeAspect="1"/>
             </wp:cNvGraphicFramePr>
@@ -146,12 +149,10 @@
               <a:graphicData uri="http://schemas.openxmlformats.org/drawingml/2006/picture">
                 <pic:pic xmlns:pic="http://schemas.openxmlformats.org/drawingml/2006/picture">
                   <pic:nvPicPr>
-                    <pic:cNvPr id="0" name="Picture 1"/>
-                    <pic:cNvPicPr>
-                      <a:picLocks noChangeAspect="1" noChangeArrowheads="1"/>
-                    </pic:cNvPicPr>
+                    <pic:cNvPr id="2" name="Picture 2" descr="A screenshot of a social media post&#10;&#10;Description automatically generated"/>
+                    <pic:cNvPicPr/>
                   </pic:nvPicPr>
-                  <pic:blipFill>
+                  <pic:blipFill rotWithShape="1">
                     <a:blip r:embed="rId5">
                       <a:extLst>
                         <a:ext uri="{28A0092B-C50C-407E-A947-70E740481C1C}">
@@ -159,23 +160,25 @@
                         </a:ext>
                       </a:extLst>
                     </a:blip>
-                    <a:srcRect/>
-                    <a:stretch>
-                      <a:fillRect/>
-                    </a:stretch>
+                    <a:srcRect r="58654" b="53656"/>
+                    <a:stretch/>
                   </pic:blipFill>
                   <pic:spPr bwMode="auto">
                     <a:xfrm>
                       <a:off x="0" y="0"/>
-                      <a:ext cx="4635701" cy="2924751"/>
+                      <a:ext cx="4107833" cy="2589952"/>
                     </a:xfrm>
                     <a:prstGeom prst="rect">
                       <a:avLst/>
                     </a:prstGeom>
-                    <a:noFill/>
                     <a:ln>
                       <a:noFill/>
                     </a:ln>
+                    <a:extLst>
+                      <a:ext uri="{53640926-AAD7-44D8-BBD7-CCE9431645EC}">
+                        <a14:shadowObscured xmlns:a14="http://schemas.microsoft.com/office/drawing/2010/main"/>
+                      </a:ext>
+                    </a:extLst>
                   </pic:spPr>
                 </pic:pic>
               </a:graphicData>
@@ -1851,78 +1854,78 @@
           <w:sz w:val="20"/>
           <w:szCs w:val="20"/>
         </w:rPr>
+        <w:t>ROW FORMAT SERDE</w:t>
+      </w:r>
+      <w:r>
+        <w:rPr>
+          <w:rFonts w:asciiTheme="majorHAnsi" w:hAnsiTheme="majorHAnsi" w:cstheme="majorHAnsi"/>
+          <w:bCs/>
+          <w:sz w:val="20"/>
+          <w:szCs w:val="20"/>
+        </w:rPr>
+        <w:t xml:space="preserve"> 'org.openx.data.jsonserde.JsonSerDe'</w:t>
+      </w:r>
+    </w:p>
+    <w:p>
+      <w:pPr>
+        <w:spacing w:line="240" w:lineRule="auto"/>
+        <w:ind w:left="360"/>
+        <w:jc w:val="both"/>
+        <w:rPr>
+          <w:rFonts w:asciiTheme="majorHAnsi" w:hAnsiTheme="majorHAnsi" w:cstheme="majorHAnsi"/>
+          <w:bCs/>
+          <w:sz w:val="20"/>
+          <w:szCs w:val="20"/>
+        </w:rPr>
+      </w:pPr>
+      <w:r>
+        <w:rPr>
+          <w:rFonts w:asciiTheme="majorHAnsi" w:hAnsiTheme="majorHAnsi" w:cstheme="majorHAnsi"/>
+          <w:b/>
+          <w:sz w:val="20"/>
+          <w:szCs w:val="20"/>
+        </w:rPr>
+        <w:t>WITH SERDEPROPERTIES</w:t>
+      </w:r>
+      <w:r>
+        <w:rPr>
+          <w:rFonts w:asciiTheme="majorHAnsi" w:hAnsiTheme="majorHAnsi" w:cstheme="majorHAnsi"/>
+          <w:bCs/>
+          <w:sz w:val="20"/>
+          <w:szCs w:val="20"/>
+        </w:rPr>
+        <w:t xml:space="preserve"> ("ignore.malformed.json" = "true"</w:t>
+      </w:r>
+      <w:r>
+        <w:rPr>
+          <w:rFonts w:asciiTheme="majorHAnsi" w:hAnsiTheme="majorHAnsi" w:cstheme="majorHAnsi"/>
+          <w:bCs/>
+          <w:sz w:val="20"/>
+          <w:szCs w:val="20"/>
+        </w:rPr>
+        <w:t>)</w:t>
+      </w:r>
+    </w:p>
+    <w:p>
+      <w:pPr>
+        <w:spacing w:line="240" w:lineRule="auto"/>
+        <w:ind w:left="360"/>
+        <w:jc w:val="both"/>
+        <w:rPr>
+          <w:rFonts w:asciiTheme="majorHAnsi" w:hAnsiTheme="majorHAnsi" w:cstheme="majorHAnsi"/>
+          <w:bCs/>
+          <w:sz w:val="20"/>
+          <w:szCs w:val="20"/>
+        </w:rPr>
+      </w:pPr>
+      <w:r>
+        <w:rPr>
+          <w:rFonts w:asciiTheme="majorHAnsi" w:hAnsiTheme="majorHAnsi" w:cstheme="majorHAnsi"/>
+          <w:b/>
+          <w:sz w:val="20"/>
+          <w:szCs w:val="20"/>
+        </w:rPr>
         <w:lastRenderedPageBreak/>
-        <w:t>ROW FORMAT SERDE</w:t>
-      </w:r>
-      <w:r>
-        <w:rPr>
-          <w:rFonts w:asciiTheme="majorHAnsi" w:hAnsiTheme="majorHAnsi" w:cstheme="majorHAnsi"/>
-          <w:bCs/>
-          <w:sz w:val="20"/>
-          <w:szCs w:val="20"/>
-        </w:rPr>
-        <w:t xml:space="preserve"> 'org.openx.data.jsonserde.JsonSerDe'</w:t>
-      </w:r>
-    </w:p>
-    <w:p>
-      <w:pPr>
-        <w:spacing w:line="240" w:lineRule="auto"/>
-        <w:ind w:left="360"/>
-        <w:jc w:val="both"/>
-        <w:rPr>
-          <w:rFonts w:asciiTheme="majorHAnsi" w:hAnsiTheme="majorHAnsi" w:cstheme="majorHAnsi"/>
-          <w:bCs/>
-          <w:sz w:val="20"/>
-          <w:szCs w:val="20"/>
-        </w:rPr>
-      </w:pPr>
-      <w:r>
-        <w:rPr>
-          <w:rFonts w:asciiTheme="majorHAnsi" w:hAnsiTheme="majorHAnsi" w:cstheme="majorHAnsi"/>
-          <w:b/>
-          <w:sz w:val="20"/>
-          <w:szCs w:val="20"/>
-        </w:rPr>
-        <w:t>WITH SERDEPROPERTIES</w:t>
-      </w:r>
-      <w:r>
-        <w:rPr>
-          <w:rFonts w:asciiTheme="majorHAnsi" w:hAnsiTheme="majorHAnsi" w:cstheme="majorHAnsi"/>
-          <w:bCs/>
-          <w:sz w:val="20"/>
-          <w:szCs w:val="20"/>
-        </w:rPr>
-        <w:t xml:space="preserve"> ("ignore.malformed.json" = "true"</w:t>
-      </w:r>
-      <w:r>
-        <w:rPr>
-          <w:rFonts w:asciiTheme="majorHAnsi" w:hAnsiTheme="majorHAnsi" w:cstheme="majorHAnsi"/>
-          <w:bCs/>
-          <w:sz w:val="20"/>
-          <w:szCs w:val="20"/>
-        </w:rPr>
-        <w:t>)</w:t>
-      </w:r>
-    </w:p>
-    <w:p>
-      <w:pPr>
-        <w:spacing w:line="240" w:lineRule="auto"/>
-        <w:ind w:left="360"/>
-        <w:jc w:val="both"/>
-        <w:rPr>
-          <w:rFonts w:asciiTheme="majorHAnsi" w:hAnsiTheme="majorHAnsi" w:cstheme="majorHAnsi"/>
-          <w:bCs/>
-          <w:sz w:val="20"/>
-          <w:szCs w:val="20"/>
-        </w:rPr>
-      </w:pPr>
-      <w:r>
-        <w:rPr>
-          <w:rFonts w:asciiTheme="majorHAnsi" w:hAnsiTheme="majorHAnsi" w:cstheme="majorHAnsi"/>
-          <w:b/>
-          <w:sz w:val="20"/>
-          <w:szCs w:val="20"/>
-        </w:rPr>
         <w:t>LOCATION</w:t>
       </w:r>
       <w:r>
@@ -5508,67 +5511,67 @@
           <w:sz w:val="20"/>
           <w:szCs w:val="20"/>
         </w:rPr>
+        <w:t xml:space="preserve">SELECT </w:t>
+      </w:r>
+      <w:r>
+        <w:rPr>
+          <w:rFonts w:asciiTheme="majorHAnsi" w:hAnsiTheme="majorHAnsi" w:cstheme="majorHAnsi"/>
+          <w:bCs/>
+          <w:sz w:val="20"/>
+          <w:szCs w:val="20"/>
+        </w:rPr>
+        <w:t>t.*,</w:t>
+      </w:r>
+    </w:p>
+    <w:p>
+      <w:pPr>
+        <w:ind w:left="360"/>
+        <w:jc w:val="both"/>
+        <w:rPr>
+          <w:rFonts w:asciiTheme="majorHAnsi" w:hAnsiTheme="majorHAnsi" w:cstheme="majorHAnsi"/>
+          <w:bCs/>
+          <w:sz w:val="20"/>
+          <w:szCs w:val="20"/>
+        </w:rPr>
+      </w:pPr>
+      <w:r>
+        <w:rPr>
+          <w:rFonts w:asciiTheme="majorHAnsi" w:hAnsiTheme="majorHAnsi" w:cstheme="majorHAnsi"/>
+          <w:bCs/>
+          <w:sz w:val="20"/>
+          <w:szCs w:val="20"/>
+        </w:rPr>
+        <w:t xml:space="preserve">             </w:t>
+      </w:r>
+      <w:r>
+        <w:rPr>
+          <w:rFonts w:asciiTheme="majorHAnsi" w:hAnsiTheme="majorHAnsi" w:cstheme="majorHAnsi"/>
+          <w:bCs/>
+          <w:sz w:val="20"/>
+          <w:szCs w:val="20"/>
+        </w:rPr>
+        <w:t xml:space="preserve">s.sentiment </w:t>
+      </w:r>
+    </w:p>
+    <w:p>
+      <w:pPr>
+        <w:ind w:left="360"/>
+        <w:jc w:val="both"/>
+        <w:rPr>
+          <w:rFonts w:asciiTheme="majorHAnsi" w:hAnsiTheme="majorHAnsi" w:cstheme="majorHAnsi"/>
+          <w:b/>
+          <w:sz w:val="20"/>
+          <w:szCs w:val="20"/>
+        </w:rPr>
+      </w:pPr>
+      <w:r>
+        <w:rPr>
+          <w:rFonts w:asciiTheme="majorHAnsi" w:hAnsiTheme="majorHAnsi" w:cstheme="majorHAnsi"/>
+          <w:b/>
+          <w:sz w:val="20"/>
+          <w:szCs w:val="20"/>
+        </w:rPr>
         <w:lastRenderedPageBreak/>
-        <w:t xml:space="preserve">SELECT </w:t>
-      </w:r>
-      <w:r>
-        <w:rPr>
-          <w:rFonts w:asciiTheme="majorHAnsi" w:hAnsiTheme="majorHAnsi" w:cstheme="majorHAnsi"/>
-          <w:bCs/>
-          <w:sz w:val="20"/>
-          <w:szCs w:val="20"/>
-        </w:rPr>
-        <w:t>t.*,</w:t>
-      </w:r>
-    </w:p>
-    <w:p>
-      <w:pPr>
-        <w:ind w:left="360"/>
-        <w:jc w:val="both"/>
-        <w:rPr>
-          <w:rFonts w:asciiTheme="majorHAnsi" w:hAnsiTheme="majorHAnsi" w:cstheme="majorHAnsi"/>
-          <w:bCs/>
-          <w:sz w:val="20"/>
-          <w:szCs w:val="20"/>
-        </w:rPr>
-      </w:pPr>
-      <w:r>
-        <w:rPr>
-          <w:rFonts w:asciiTheme="majorHAnsi" w:hAnsiTheme="majorHAnsi" w:cstheme="majorHAnsi"/>
-          <w:bCs/>
-          <w:sz w:val="20"/>
-          <w:szCs w:val="20"/>
-        </w:rPr>
-        <w:t xml:space="preserve">             </w:t>
-      </w:r>
-      <w:r>
-        <w:rPr>
-          <w:rFonts w:asciiTheme="majorHAnsi" w:hAnsiTheme="majorHAnsi" w:cstheme="majorHAnsi"/>
-          <w:bCs/>
-          <w:sz w:val="20"/>
-          <w:szCs w:val="20"/>
-        </w:rPr>
-        <w:t xml:space="preserve">s.sentiment </w:t>
-      </w:r>
-    </w:p>
-    <w:p>
-      <w:pPr>
-        <w:ind w:left="360"/>
-        <w:jc w:val="both"/>
-        <w:rPr>
-          <w:rFonts w:asciiTheme="majorHAnsi" w:hAnsiTheme="majorHAnsi" w:cstheme="majorHAnsi"/>
-          <w:b/>
-          <w:sz w:val="20"/>
-          <w:szCs w:val="20"/>
-        </w:rPr>
-      </w:pPr>
-      <w:r>
-        <w:rPr>
-          <w:rFonts w:asciiTheme="majorHAnsi" w:hAnsiTheme="majorHAnsi" w:cstheme="majorHAnsi"/>
-          <w:b/>
-          <w:sz w:val="20"/>
-          <w:szCs w:val="20"/>
-        </w:rPr>
         <w:t xml:space="preserve">FROM </w:t>
       </w:r>
       <w:r>

</xml_diff>